<commit_message>
more routes implemented, purchase history done using api and database
</commit_message>
<xml_diff>
--- a/Phase 2/brainstorming.docx
+++ b/Phase 2/brainstorming.docx
@@ -1,6 +1,6 @@
 
 <file path=word/document.xml><?xml version="1.0" encoding="utf-8"?>
-<w:document xmlns:wpc="http://schemas.microsoft.com/office/word/2010/wordprocessingCanvas" xmlns:cx="http://schemas.microsoft.com/office/drawing/2014/chartex" xmlns:cx1="http://schemas.microsoft.com/office/drawing/2015/9/8/chartex" xmlns:cx2="http://schemas.microsoft.com/office/drawing/2015/10/21/chartex" xmlns:cx3="http://schemas.microsoft.com/office/drawing/2016/5/9/chartex" xmlns:cx4="http://schemas.microsoft.com/office/drawing/2016/5/10/chartex" xmlns:cx5="http://schemas.microsoft.com/office/drawing/2016/5/11/chartex" xmlns:cx6="http://schemas.microsoft.com/office/drawing/2016/5/12/chartex" xmlns:cx7="http://schemas.microsoft.com/office/drawing/2016/5/13/chartex" xmlns:cx8="http://schemas.microsoft.com/office/drawing/2016/5/14/chartex" xmlns:mc="http://schemas.openxmlformats.org/markup-compatibility/2006" xmlns:aink="http://schemas.microsoft.com/office/drawing/2016/ink" xmlns:am3d="http://schemas.microsoft.com/office/drawing/2017/model3d" xmlns:o="urn:schemas-microsoft-com:office:office" xmlns:oel="http://schemas.microsoft.com/office/2019/extlst" xmlns:r="http://schemas.openxmlformats.org/officeDocument/2006/relationships" xmlns:m="http://schemas.openxmlformats.org/officeDocument/2006/math" xmlns:v="urn:schemas-microsoft-com:vml" xmlns:wp14="http://schemas.microsoft.com/office/word/2010/wordprocessingDrawing" xmlns:wp="http://schemas.openxmlformats.org/drawingml/2006/wordprocessingDrawing" xmlns:w10="urn:schemas-microsoft-com:office:word" xmlns:w="http://schemas.openxmlformats.org/wordprocessingml/2006/main" xmlns:w14="http://schemas.microsoft.com/office/word/2010/wordml" xmlns:w15="http://schemas.microsoft.com/office/word/2012/wordml" xmlns:w16cex="http://schemas.microsoft.com/office/word/2018/wordml/cex" xmlns:w16cid="http://schemas.microsoft.com/office/word/2016/wordml/cid" xmlns:w16="http://schemas.microsoft.com/office/word/2018/wordml" xmlns:w16sdtdh="http://schemas.microsoft.com/office/word/2020/wordml/sdtdatahash" xmlns:w16se="http://schemas.microsoft.com/office/word/2015/wordml/symex" xmlns:wpg="http://schemas.microsoft.com/office/word/2010/wordprocessingGroup" xmlns:wpi="http://schemas.microsoft.com/office/word/2010/wordprocessingInk" xmlns:wne="http://schemas.microsoft.com/office/word/2006/wordml" xmlns:wps="http://schemas.microsoft.com/office/word/2010/wordprocessingShape" mc:Ignorable="w14 w15 w16se w16cid w16 w16cex w16sdtdh wp14">
+<w:document xmlns:wpc="http://schemas.microsoft.com/office/word/2010/wordprocessingCanvas" xmlns:cx="http://schemas.microsoft.com/office/drawing/2014/chartex" xmlns:cx1="http://schemas.microsoft.com/office/drawing/2015/9/8/chartex" xmlns:cx2="http://schemas.microsoft.com/office/drawing/2015/10/21/chartex" xmlns:cx3="http://schemas.microsoft.com/office/drawing/2016/5/9/chartex" xmlns:cx4="http://schemas.microsoft.com/office/drawing/2016/5/10/chartex" xmlns:cx5="http://schemas.microsoft.com/office/drawing/2016/5/11/chartex" xmlns:cx6="http://schemas.microsoft.com/office/drawing/2016/5/12/chartex" xmlns:cx7="http://schemas.microsoft.com/office/drawing/2016/5/13/chartex" xmlns:cx8="http://schemas.microsoft.com/office/drawing/2016/5/14/chartex" xmlns:mc="http://schemas.openxmlformats.org/markup-compatibility/2006" xmlns:aink="http://schemas.microsoft.com/office/drawing/2016/ink" xmlns:am3d="http://schemas.microsoft.com/office/drawing/2017/model3d" xmlns:o="urn:schemas-microsoft-com:office:office" xmlns:oel="http://schemas.microsoft.com/office/2019/extlst" xmlns:r="http://schemas.openxmlformats.org/officeDocument/2006/relationships" xmlns:m="http://schemas.openxmlformats.org/officeDocument/2006/math" xmlns:v="urn:schemas-microsoft-com:vml" xmlns:wp14="http://schemas.microsoft.com/office/word/2010/wordprocessingDrawing" xmlns:wp="http://schemas.openxmlformats.org/drawingml/2006/wordprocessingDrawing" xmlns:w10="urn:schemas-microsoft-com:office:word" xmlns:w="http://schemas.openxmlformats.org/wordprocessingml/2006/main" xmlns:w14="http://schemas.microsoft.com/office/word/2010/wordml" xmlns:w15="http://schemas.microsoft.com/office/word/2012/wordml" xmlns:w16cex="http://schemas.microsoft.com/office/word/2018/wordml/cex" xmlns:w16cid="http://schemas.microsoft.com/office/word/2016/wordml/cid" xmlns:w16="http://schemas.microsoft.com/office/word/2018/wordml" xmlns:w16du="http://schemas.microsoft.com/office/word/2023/wordml/word16du" xmlns:w16sdtdh="http://schemas.microsoft.com/office/word/2020/wordml/sdtdatahash" xmlns:w16se="http://schemas.microsoft.com/office/word/2015/wordml/symex" xmlns:wpg="http://schemas.microsoft.com/office/word/2010/wordprocessingGroup" xmlns:wpi="http://schemas.microsoft.com/office/word/2010/wordprocessingInk" xmlns:wne="http://schemas.microsoft.com/office/word/2006/wordml" xmlns:wps="http://schemas.microsoft.com/office/word/2010/wordprocessingShape" mc:Ignorable="w14 w15 w16se w16cid w16 w16cex w16sdtdh w16du wp14">
   <w:body>
     <w:p>
       <w:pPr>
@@ -51,22 +51,18 @@
           <w:lang w:val="en-US"/>
         </w:rPr>
       </w:pPr>
-      <w:proofErr w:type="spellStart"/>
-      <w:proofErr w:type="gramStart"/>
       <w:r>
         <w:rPr>
           <w:lang w:val="en-US"/>
         </w:rPr>
         <w:t>loadData</w:t>
       </w:r>
-      <w:proofErr w:type="spellEnd"/>
       <w:r>
         <w:rPr>
           <w:lang w:val="en-US"/>
         </w:rPr>
         <w:t xml:space="preserve"> ???</w:t>
       </w:r>
-      <w:proofErr w:type="gramEnd"/>
     </w:p>
     <w:p>
       <w:pPr>
@@ -79,22 +75,18 @@
           <w:lang w:val="en-US"/>
         </w:rPr>
       </w:pPr>
-      <w:proofErr w:type="spellStart"/>
-      <w:proofErr w:type="gramStart"/>
       <w:r>
         <w:rPr>
           <w:lang w:val="en-US"/>
         </w:rPr>
         <w:t>saveData</w:t>
       </w:r>
-      <w:proofErr w:type="spellEnd"/>
       <w:r>
         <w:rPr>
           <w:lang w:val="en-US"/>
         </w:rPr>
         <w:t xml:space="preserve"> ???</w:t>
       </w:r>
-      <w:proofErr w:type="gramEnd"/>
     </w:p>
     <w:p>
       <w:pPr>
@@ -107,27 +99,11 @@
           <w:lang w:val="en-US"/>
         </w:rPr>
       </w:pPr>
-      <w:proofErr w:type="spellStart"/>
-      <w:proofErr w:type="gramStart"/>
-      <w:r>
-        <w:rPr>
-          <w:lang w:val="en-US"/>
-        </w:rPr>
-        <w:t>getUser</w:t>
-      </w:r>
-      <w:proofErr w:type="spellEnd"/>
-      <w:r>
-        <w:rPr>
-          <w:lang w:val="en-US"/>
-        </w:rPr>
-        <w:t>(</w:t>
-      </w:r>
-      <w:proofErr w:type="gramEnd"/>
-      <w:r>
-        <w:rPr>
-          <w:lang w:val="en-US"/>
-        </w:rPr>
-        <w:t>username, password)</w:t>
+      <w:r>
+        <w:rPr>
+          <w:lang w:val="en-US"/>
+        </w:rPr>
+        <w:t>getUser(username, password)</w:t>
       </w:r>
     </w:p>
     <w:p>
@@ -141,19 +117,11 @@
           <w:lang w:val="en-US"/>
         </w:rPr>
       </w:pPr>
-      <w:proofErr w:type="spellStart"/>
-      <w:r>
-        <w:rPr>
-          <w:lang w:val="en-US"/>
-        </w:rPr>
-        <w:t>getItems</w:t>
-      </w:r>
-      <w:proofErr w:type="spellEnd"/>
-      <w:r>
-        <w:rPr>
-          <w:lang w:val="en-US"/>
-        </w:rPr>
-        <w:t xml:space="preserve">(category) – all, </w:t>
+      <w:r>
+        <w:rPr>
+          <w:lang w:val="en-US"/>
+        </w:rPr>
+        <w:t xml:space="preserve">getItems(category) – all, </w:t>
       </w:r>
       <w:r>
         <w:rPr>
@@ -180,19 +148,11 @@
           <w:lang w:val="en-US"/>
         </w:rPr>
       </w:pPr>
-      <w:proofErr w:type="spellStart"/>
-      <w:r>
-        <w:rPr>
-          <w:lang w:val="en-US"/>
-        </w:rPr>
-        <w:t>getSearchItems</w:t>
-      </w:r>
-      <w:proofErr w:type="spellEnd"/>
-      <w:r>
-        <w:rPr>
-          <w:lang w:val="en-US"/>
-        </w:rPr>
-        <w:t>(search)</w:t>
+      <w:r>
+        <w:rPr>
+          <w:lang w:val="en-US"/>
+        </w:rPr>
+        <w:t>getSearchItems(search)</w:t>
       </w:r>
     </w:p>
     <w:p>
@@ -206,27 +166,11 @@
           <w:lang w:val="en-US"/>
         </w:rPr>
       </w:pPr>
-      <w:proofErr w:type="spellStart"/>
-      <w:proofErr w:type="gramStart"/>
-      <w:r>
-        <w:rPr>
-          <w:lang w:val="en-US"/>
-        </w:rPr>
-        <w:t>addPurchase</w:t>
-      </w:r>
-      <w:proofErr w:type="spellEnd"/>
-      <w:r>
-        <w:rPr>
-          <w:lang w:val="en-US"/>
-        </w:rPr>
-        <w:t>(</w:t>
-      </w:r>
-      <w:proofErr w:type="gramEnd"/>
-      <w:r>
-        <w:rPr>
-          <w:lang w:val="en-US"/>
-        </w:rPr>
-        <w:t>user, item)</w:t>
+      <w:r>
+        <w:rPr>
+          <w:lang w:val="en-US"/>
+        </w:rPr>
+        <w:t>addPurchase(user, item)</w:t>
       </w:r>
     </w:p>
     <w:p>
@@ -240,19 +184,11 @@
           <w:lang w:val="en-US"/>
         </w:rPr>
       </w:pPr>
-      <w:proofErr w:type="spellStart"/>
-      <w:r>
-        <w:rPr>
-          <w:lang w:val="en-US"/>
-        </w:rPr>
-        <w:t>addItem</w:t>
-      </w:r>
-      <w:proofErr w:type="spellEnd"/>
-      <w:r>
-        <w:rPr>
-          <w:lang w:val="en-US"/>
-        </w:rPr>
-        <w:t>(item)</w:t>
+      <w:r>
+        <w:rPr>
+          <w:lang w:val="en-US"/>
+        </w:rPr>
+        <w:t>addItem(item)</w:t>
       </w:r>
     </w:p>
     <w:p>
@@ -266,19 +202,11 @@
           <w:lang w:val="en-US"/>
         </w:rPr>
       </w:pPr>
-      <w:proofErr w:type="spellStart"/>
-      <w:r>
-        <w:rPr>
-          <w:lang w:val="en-US"/>
-        </w:rPr>
-        <w:t>updateItem</w:t>
-      </w:r>
-      <w:proofErr w:type="spellEnd"/>
-      <w:r>
-        <w:rPr>
-          <w:lang w:val="en-US"/>
-        </w:rPr>
-        <w:t>(item)</w:t>
+      <w:r>
+        <w:rPr>
+          <w:lang w:val="en-US"/>
+        </w:rPr>
+        <w:t>updateItem(item)</w:t>
       </w:r>
     </w:p>
     <w:p>
@@ -292,41 +220,11 @@
           <w:lang w:val="en-US"/>
         </w:rPr>
       </w:pPr>
-      <w:proofErr w:type="spellStart"/>
-      <w:proofErr w:type="gramStart"/>
-      <w:r>
-        <w:rPr>
-          <w:lang w:val="en-US"/>
-        </w:rPr>
-        <w:t>updateShippingAddress</w:t>
-      </w:r>
-      <w:proofErr w:type="spellEnd"/>
-      <w:r>
-        <w:rPr>
-          <w:lang w:val="en-US"/>
-        </w:rPr>
-        <w:t>(</w:t>
-      </w:r>
-      <w:proofErr w:type="gramEnd"/>
-      <w:r>
-        <w:rPr>
-          <w:lang w:val="en-US"/>
-        </w:rPr>
-        <w:t xml:space="preserve">user, </w:t>
-      </w:r>
-      <w:proofErr w:type="spellStart"/>
-      <w:r>
-        <w:rPr>
-          <w:lang w:val="en-US"/>
-        </w:rPr>
-        <w:t>shippingAddress</w:t>
-      </w:r>
-      <w:proofErr w:type="spellEnd"/>
-      <w:r>
-        <w:rPr>
-          <w:lang w:val="en-US"/>
-        </w:rPr>
-        <w:t>)</w:t>
+      <w:r>
+        <w:rPr>
+          <w:lang w:val="en-US"/>
+        </w:rPr>
+        <w:t>updateShippingAddress(user, shippingAddress)</w:t>
       </w:r>
     </w:p>
     <w:p>
@@ -340,19 +238,11 @@
           <w:lang w:val="en-US"/>
         </w:rPr>
       </w:pPr>
-      <w:proofErr w:type="spellStart"/>
-      <w:r>
-        <w:rPr>
-          <w:lang w:val="en-US"/>
-        </w:rPr>
-        <w:t>getPurchaseHistory</w:t>
-      </w:r>
-      <w:proofErr w:type="spellEnd"/>
-      <w:r>
-        <w:rPr>
-          <w:lang w:val="en-US"/>
-        </w:rPr>
-        <w:t>(user)</w:t>
+      <w:r>
+        <w:rPr>
+          <w:lang w:val="en-US"/>
+        </w:rPr>
+        <w:t>getPurchaseHistory(user)</w:t>
       </w:r>
     </w:p>
     <w:p>
@@ -366,19 +256,11 @@
           <w:lang w:val="en-US"/>
         </w:rPr>
       </w:pPr>
-      <w:proofErr w:type="spellStart"/>
-      <w:r>
-        <w:rPr>
-          <w:lang w:val="en-US"/>
-        </w:rPr>
-        <w:t>getSaleHistory</w:t>
-      </w:r>
-      <w:proofErr w:type="spellEnd"/>
-      <w:r>
-        <w:rPr>
-          <w:lang w:val="en-US"/>
-        </w:rPr>
-        <w:t>(user)</w:t>
+      <w:r>
+        <w:rPr>
+          <w:lang w:val="en-US"/>
+        </w:rPr>
+        <w:t>getSaleHistory(user)</w:t>
       </w:r>
     </w:p>
     <w:p>
@@ -483,25 +365,20 @@
           <w:p>
             <w:pPr>
               <w:rPr>
-                <w:lang w:val="en-US"/>
-              </w:rPr>
-            </w:pPr>
-            <w:r>
-              <w:rPr>
-                <w:lang w:val="en-US"/>
-              </w:rPr>
-              <w:t>/</w:t>
-            </w:r>
-            <w:proofErr w:type="spellStart"/>
-            <w:r>
-              <w:rPr>
-                <w:lang w:val="en-US"/>
-              </w:rPr>
-              <w:t>api</w:t>
-            </w:r>
-            <w:proofErr w:type="spellEnd"/>
-            <w:r>
-              <w:rPr>
+                <w:highlight w:val="yellow"/>
+                <w:lang w:val="en-US"/>
+              </w:rPr>
+            </w:pPr>
+            <w:r>
+              <w:rPr>
+                <w:highlight w:val="yellow"/>
+                <w:lang w:val="en-US"/>
+              </w:rPr>
+              <w:t>/api</w:t>
+            </w:r>
+            <w:r>
+              <w:rPr>
+                <w:highlight w:val="yellow"/>
                 <w:lang w:val="en-US"/>
               </w:rPr>
               <w:t>/items</w:t>
@@ -553,42 +430,23 @@
           <w:p>
             <w:pPr>
               <w:rPr>
-                <w:lang w:val="en-US"/>
-              </w:rPr>
-            </w:pPr>
-            <w:r>
-              <w:rPr>
-                <w:lang w:val="en-US"/>
-              </w:rPr>
-              <w:t>/</w:t>
-            </w:r>
-            <w:proofErr w:type="spellStart"/>
-            <w:r>
-              <w:rPr>
-                <w:lang w:val="en-US"/>
-              </w:rPr>
-              <w:t>api</w:t>
-            </w:r>
-            <w:proofErr w:type="spellEnd"/>
-            <w:r>
-              <w:rPr>
-                <w:lang w:val="en-US"/>
-              </w:rPr>
-              <w:t>/</w:t>
-            </w:r>
-            <w:proofErr w:type="spellStart"/>
-            <w:r>
-              <w:rPr>
-                <w:lang w:val="en-US"/>
-              </w:rPr>
-              <w:t>items?category</w:t>
-            </w:r>
-            <w:proofErr w:type="spellEnd"/>
-            <w:r>
-              <w:rPr>
-                <w:lang w:val="en-US"/>
-              </w:rPr>
-              <w:t>=</w:t>
+                <w:highlight w:val="yellow"/>
+                <w:lang w:val="en-US"/>
+              </w:rPr>
+            </w:pPr>
+            <w:r>
+              <w:rPr>
+                <w:highlight w:val="yellow"/>
+                <w:lang w:val="en-US"/>
+              </w:rPr>
+              <w:t>/api</w:t>
+            </w:r>
+            <w:r>
+              <w:rPr>
+                <w:highlight w:val="yellow"/>
+                <w:lang w:val="en-US"/>
+              </w:rPr>
+              <w:t>/items?category=</w:t>
             </w:r>
           </w:p>
         </w:tc>
@@ -644,16 +502,8 @@
               <w:rPr>
                 <w:lang w:val="en-US"/>
               </w:rPr>
-              <w:t>/</w:t>
-            </w:r>
-            <w:proofErr w:type="spellStart"/>
-            <w:r>
-              <w:rPr>
-                <w:lang w:val="en-US"/>
-              </w:rPr>
-              <w:t>api</w:t>
-            </w:r>
-            <w:proofErr w:type="spellEnd"/>
+              <w:t>/api</w:t>
+            </w:r>
             <w:r>
               <w:rPr>
                 <w:lang w:val="en-US"/>
@@ -707,45 +557,24 @@
           <w:p>
             <w:pPr>
               <w:rPr>
-                <w:lang w:val="en-US"/>
-              </w:rPr>
-            </w:pPr>
-            <w:r>
-              <w:rPr>
-                <w:lang w:val="en-US"/>
-              </w:rPr>
-              <w:t>/</w:t>
-            </w:r>
-            <w:proofErr w:type="spellStart"/>
-            <w:r>
-              <w:rPr>
-                <w:lang w:val="en-US"/>
-              </w:rPr>
-              <w:t>api</w:t>
-            </w:r>
-            <w:proofErr w:type="spellEnd"/>
-            <w:r>
-              <w:rPr>
-                <w:lang w:val="en-US"/>
-              </w:rPr>
-              <w:t>/items</w:t>
-            </w:r>
-            <w:proofErr w:type="gramStart"/>
-            <w:r>
-              <w:rPr>
-                <w:lang w:val="en-US"/>
-              </w:rPr>
-              <w:t>/:</w:t>
-            </w:r>
-            <w:proofErr w:type="spellStart"/>
-            <w:r>
-              <w:rPr>
-                <w:lang w:val="en-US"/>
-              </w:rPr>
-              <w:t>itemId</w:t>
-            </w:r>
-            <w:proofErr w:type="spellEnd"/>
-            <w:proofErr w:type="gramEnd"/>
+                <w:highlight w:val="yellow"/>
+                <w:lang w:val="en-US"/>
+              </w:rPr>
+            </w:pPr>
+            <w:r>
+              <w:rPr>
+                <w:highlight w:val="yellow"/>
+                <w:lang w:val="en-US"/>
+              </w:rPr>
+              <w:t>/api</w:t>
+            </w:r>
+            <w:r>
+              <w:rPr>
+                <w:highlight w:val="yellow"/>
+                <w:lang w:val="en-US"/>
+              </w:rPr>
+              <w:t>/items/:itemId</w:t>
+            </w:r>
           </w:p>
         </w:tc>
         <w:tc>
@@ -793,42 +622,23 @@
           <w:p>
             <w:pPr>
               <w:rPr>
-                <w:lang w:val="en-US"/>
-              </w:rPr>
-            </w:pPr>
-            <w:r>
-              <w:rPr>
-                <w:lang w:val="en-US"/>
-              </w:rPr>
-              <w:t>/</w:t>
-            </w:r>
-            <w:proofErr w:type="spellStart"/>
-            <w:r>
-              <w:rPr>
-                <w:lang w:val="en-US"/>
-              </w:rPr>
-              <w:t>api</w:t>
-            </w:r>
-            <w:proofErr w:type="spellEnd"/>
-            <w:r>
-              <w:rPr>
-                <w:lang w:val="en-US"/>
-              </w:rPr>
-              <w:t>/</w:t>
-            </w:r>
-            <w:proofErr w:type="spellStart"/>
-            <w:r>
-              <w:rPr>
-                <w:lang w:val="en-US"/>
-              </w:rPr>
-              <w:t>items?searchValue</w:t>
-            </w:r>
-            <w:proofErr w:type="spellEnd"/>
-            <w:r>
-              <w:rPr>
-                <w:lang w:val="en-US"/>
-              </w:rPr>
-              <w:t>=</w:t>
+                <w:highlight w:val="yellow"/>
+                <w:lang w:val="en-US"/>
+              </w:rPr>
+            </w:pPr>
+            <w:r>
+              <w:rPr>
+                <w:highlight w:val="yellow"/>
+                <w:lang w:val="en-US"/>
+              </w:rPr>
+              <w:t>/api</w:t>
+            </w:r>
+            <w:r>
+              <w:rPr>
+                <w:highlight w:val="yellow"/>
+                <w:lang w:val="en-US"/>
+              </w:rPr>
+              <w:t>/items?searchValue=</w:t>
             </w:r>
           </w:p>
         </w:tc>
@@ -877,44 +687,23 @@
           <w:p>
             <w:pPr>
               <w:rPr>
-                <w:lang w:val="en-US"/>
-              </w:rPr>
-            </w:pPr>
-            <w:r>
-              <w:rPr>
-                <w:lang w:val="en-US"/>
-              </w:rPr>
-              <w:t>/</w:t>
-            </w:r>
-            <w:proofErr w:type="spellStart"/>
-            <w:r>
-              <w:rPr>
-                <w:lang w:val="en-US"/>
-              </w:rPr>
-              <w:t>api</w:t>
-            </w:r>
-            <w:proofErr w:type="spellEnd"/>
-            <w:proofErr w:type="gramStart"/>
-            <w:r>
-              <w:rPr>
-                <w:lang w:val="en-US"/>
-              </w:rPr>
-              <w:t>/:</w:t>
-            </w:r>
-            <w:proofErr w:type="spellStart"/>
-            <w:r>
-              <w:rPr>
-                <w:lang w:val="en-US"/>
-              </w:rPr>
-              <w:t>userId</w:t>
-            </w:r>
-            <w:proofErr w:type="spellEnd"/>
-            <w:proofErr w:type="gramEnd"/>
-            <w:r>
-              <w:rPr>
-                <w:lang w:val="en-US"/>
-              </w:rPr>
-              <w:t>/history</w:t>
+                <w:highlight w:val="cyan"/>
+                <w:lang w:val="en-US"/>
+              </w:rPr>
+            </w:pPr>
+            <w:r>
+              <w:rPr>
+                <w:highlight w:val="cyan"/>
+                <w:lang w:val="en-US"/>
+              </w:rPr>
+              <w:t>/api</w:t>
+            </w:r>
+            <w:r>
+              <w:rPr>
+                <w:highlight w:val="cyan"/>
+                <w:lang w:val="en-US"/>
+              </w:rPr>
+              <w:t>/:userId/history</w:t>
             </w:r>
           </w:p>
         </w:tc>
@@ -925,11 +714,13 @@
           <w:p>
             <w:pPr>
               <w:rPr>
-                <w:lang w:val="en-US"/>
-              </w:rPr>
-            </w:pPr>
-            <w:r>
-              <w:rPr>
+                <w:highlight w:val="cyan"/>
+                <w:lang w:val="en-US"/>
+              </w:rPr>
+            </w:pPr>
+            <w:r>
+              <w:rPr>
+                <w:highlight w:val="cyan"/>
                 <w:lang w:val="en-US"/>
               </w:rPr>
               <w:t>Get sale/purchase history</w:t>
@@ -963,44 +754,23 @@
           <w:p>
             <w:pPr>
               <w:rPr>
-                <w:lang w:val="en-US"/>
-              </w:rPr>
-            </w:pPr>
-            <w:r>
-              <w:rPr>
-                <w:lang w:val="en-US"/>
-              </w:rPr>
-              <w:t>/</w:t>
-            </w:r>
-            <w:proofErr w:type="spellStart"/>
-            <w:r>
-              <w:rPr>
-                <w:lang w:val="en-US"/>
-              </w:rPr>
-              <w:t>api</w:t>
-            </w:r>
-            <w:proofErr w:type="spellEnd"/>
-            <w:proofErr w:type="gramStart"/>
-            <w:r>
-              <w:rPr>
-                <w:lang w:val="en-US"/>
-              </w:rPr>
-              <w:t>/:</w:t>
-            </w:r>
-            <w:proofErr w:type="spellStart"/>
-            <w:r>
-              <w:rPr>
-                <w:lang w:val="en-US"/>
-              </w:rPr>
-              <w:t>userId</w:t>
-            </w:r>
-            <w:proofErr w:type="spellEnd"/>
-            <w:proofErr w:type="gramEnd"/>
-            <w:r>
-              <w:rPr>
-                <w:lang w:val="en-US"/>
-              </w:rPr>
-              <w:t>/items</w:t>
+                <w:highlight w:val="yellow"/>
+                <w:lang w:val="en-US"/>
+              </w:rPr>
+            </w:pPr>
+            <w:r>
+              <w:rPr>
+                <w:highlight w:val="yellow"/>
+                <w:lang w:val="en-US"/>
+              </w:rPr>
+              <w:t>/api</w:t>
+            </w:r>
+            <w:r>
+              <w:rPr>
+                <w:highlight w:val="yellow"/>
+                <w:lang w:val="en-US"/>
+              </w:rPr>
+              <w:t>/:userId/items</w:t>
             </w:r>
           </w:p>
         </w:tc>
@@ -1060,48 +830,11 @@
             </w:pPr>
             <w:r>
               <w:rPr>
-                <w:lang w:val="en-US"/>
-              </w:rPr>
-              <w:t>/</w:t>
-            </w:r>
-            <w:proofErr w:type="spellStart"/>
-            <w:r>
-              <w:rPr>
-                <w:lang w:val="en-US"/>
-              </w:rPr>
-              <w:t>api</w:t>
-            </w:r>
-            <w:proofErr w:type="spellEnd"/>
-            <w:proofErr w:type="gramStart"/>
-            <w:r>
-              <w:rPr>
-                <w:lang w:val="en-US"/>
-              </w:rPr>
-              <w:t>/:</w:t>
-            </w:r>
-            <w:proofErr w:type="spellStart"/>
-            <w:r>
-              <w:rPr>
-                <w:lang w:val="en-US"/>
-              </w:rPr>
-              <w:t>userId</w:t>
-            </w:r>
-            <w:proofErr w:type="spellEnd"/>
-            <w:proofErr w:type="gramEnd"/>
-            <w:r>
-              <w:rPr>
-                <w:lang w:val="en-US"/>
-              </w:rPr>
-              <w:t>/</w:t>
-            </w:r>
-            <w:proofErr w:type="spellStart"/>
-            <w:r>
-              <w:rPr>
-                <w:lang w:val="en-US"/>
-              </w:rPr>
-              <w:t>items?available</w:t>
-            </w:r>
-            <w:proofErr w:type="spellEnd"/>
+                <w:highlight w:val="yellow"/>
+                <w:lang w:val="en-US"/>
+              </w:rPr>
+              <w:t>/api/:userId/items?available</w:t>
+            </w:r>
             <w:r>
               <w:rPr>
                 <w:lang w:val="en-US"/>
@@ -1155,39 +888,17 @@
           <w:p>
             <w:pPr>
               <w:rPr>
-                <w:lang w:val="en-US"/>
-              </w:rPr>
-            </w:pPr>
-            <w:r>
-              <w:rPr>
-                <w:lang w:val="en-US"/>
-              </w:rPr>
-              <w:t>/</w:t>
-            </w:r>
-            <w:proofErr w:type="spellStart"/>
-            <w:r>
-              <w:rPr>
-                <w:lang w:val="en-US"/>
-              </w:rPr>
-              <w:t>api</w:t>
-            </w:r>
-            <w:proofErr w:type="spellEnd"/>
-            <w:proofErr w:type="gramStart"/>
-            <w:r>
-              <w:rPr>
-                <w:lang w:val="en-US"/>
-              </w:rPr>
-              <w:t>/:</w:t>
-            </w:r>
-            <w:proofErr w:type="spellStart"/>
-            <w:r>
-              <w:rPr>
-                <w:lang w:val="en-US"/>
-              </w:rPr>
-              <w:t>userId</w:t>
-            </w:r>
-            <w:proofErr w:type="spellEnd"/>
-            <w:proofErr w:type="gramEnd"/>
+                <w:highlight w:val="yellow"/>
+                <w:lang w:val="en-US"/>
+              </w:rPr>
+            </w:pPr>
+            <w:r>
+              <w:rPr>
+                <w:highlight w:val="yellow"/>
+                <w:lang w:val="en-US"/>
+              </w:rPr>
+              <w:t>/api/:userId</w:t>
+            </w:r>
           </w:p>
         </w:tc>
         <w:tc>
@@ -1197,11 +908,13 @@
           <w:p>
             <w:pPr>
               <w:rPr>
-                <w:lang w:val="en-US"/>
-              </w:rPr>
-            </w:pPr>
-            <w:r>
-              <w:rPr>
+                <w:highlight w:val="yellow"/>
+                <w:lang w:val="en-US"/>
+              </w:rPr>
+            </w:pPr>
+            <w:r>
+              <w:rPr>
+                <w:highlight w:val="yellow"/>
                 <w:lang w:val="en-US"/>
               </w:rPr>
               <w:t>Gets a specific user</w:t>
@@ -1235,28 +948,16 @@
           <w:p>
             <w:pPr>
               <w:rPr>
-                <w:lang w:val="en-US"/>
-              </w:rPr>
-            </w:pPr>
-            <w:r>
-              <w:rPr>
-                <w:lang w:val="en-US"/>
-              </w:rPr>
-              <w:t>/</w:t>
-            </w:r>
-            <w:proofErr w:type="spellStart"/>
-            <w:r>
-              <w:rPr>
-                <w:lang w:val="en-US"/>
-              </w:rPr>
-              <w:t>api</w:t>
-            </w:r>
-            <w:proofErr w:type="spellEnd"/>
-            <w:r>
-              <w:rPr>
-                <w:lang w:val="en-US"/>
-              </w:rPr>
-              <w:t>/purchases</w:t>
+                <w:highlight w:val="yellow"/>
+                <w:lang w:val="en-US"/>
+              </w:rPr>
+            </w:pPr>
+            <w:r>
+              <w:rPr>
+                <w:highlight w:val="yellow"/>
+                <w:lang w:val="en-US"/>
+              </w:rPr>
+              <w:t>/api/purchases</w:t>
             </w:r>
           </w:p>
         </w:tc>
@@ -1267,11 +968,13 @@
           <w:p>
             <w:pPr>
               <w:rPr>
-                <w:lang w:val="en-US"/>
-              </w:rPr>
-            </w:pPr>
-            <w:r>
-              <w:rPr>
+                <w:highlight w:val="yellow"/>
+                <w:lang w:val="en-US"/>
+              </w:rPr>
+            </w:pPr>
+            <w:r>
+              <w:rPr>
+                <w:highlight w:val="yellow"/>
                 <w:lang w:val="en-US"/>
               </w:rPr>
               <w:t>Adds a purchase for a specific user</w:t>
@@ -1305,39 +1008,17 @@
           <w:p>
             <w:pPr>
               <w:rPr>
-                <w:lang w:val="en-US"/>
-              </w:rPr>
-            </w:pPr>
-            <w:r>
-              <w:rPr>
-                <w:lang w:val="en-US"/>
-              </w:rPr>
-              <w:t>/</w:t>
-            </w:r>
-            <w:proofErr w:type="spellStart"/>
-            <w:r>
-              <w:rPr>
-                <w:lang w:val="en-US"/>
-              </w:rPr>
-              <w:t>api</w:t>
-            </w:r>
-            <w:proofErr w:type="spellEnd"/>
-            <w:proofErr w:type="gramStart"/>
-            <w:r>
-              <w:rPr>
-                <w:lang w:val="en-US"/>
-              </w:rPr>
-              <w:t>/:</w:t>
-            </w:r>
-            <w:proofErr w:type="spellStart"/>
-            <w:r>
-              <w:rPr>
-                <w:lang w:val="en-US"/>
-              </w:rPr>
-              <w:t>userId</w:t>
-            </w:r>
-            <w:proofErr w:type="spellEnd"/>
-            <w:proofErr w:type="gramEnd"/>
+                <w:highlight w:val="yellow"/>
+                <w:lang w:val="en-US"/>
+              </w:rPr>
+            </w:pPr>
+            <w:r>
+              <w:rPr>
+                <w:highlight w:val="yellow"/>
+                <w:lang w:val="en-US"/>
+              </w:rPr>
+              <w:t>/api/:userId</w:t>
+            </w:r>
           </w:p>
         </w:tc>
         <w:tc>
@@ -1347,11 +1028,13 @@
           <w:p>
             <w:pPr>
               <w:rPr>
-                <w:lang w:val="en-US"/>
-              </w:rPr>
-            </w:pPr>
-            <w:r>
-              <w:rPr>
+                <w:highlight w:val="yellow"/>
+                <w:lang w:val="en-US"/>
+              </w:rPr>
+            </w:pPr>
+            <w:r>
+              <w:rPr>
+                <w:highlight w:val="yellow"/>
                 <w:lang w:val="en-US"/>
               </w:rPr>
               <w:t>Update the customer details</w:t>
@@ -1385,28 +1068,16 @@
           <w:p>
             <w:pPr>
               <w:rPr>
-                <w:lang w:val="en-US"/>
-              </w:rPr>
-            </w:pPr>
-            <w:r>
-              <w:rPr>
-                <w:lang w:val="en-US"/>
-              </w:rPr>
-              <w:t>/</w:t>
-            </w:r>
-            <w:proofErr w:type="spellStart"/>
-            <w:r>
-              <w:rPr>
-                <w:lang w:val="en-US"/>
-              </w:rPr>
-              <w:t>api</w:t>
-            </w:r>
-            <w:proofErr w:type="spellEnd"/>
-            <w:r>
-              <w:rPr>
-                <w:lang w:val="en-US"/>
-              </w:rPr>
-              <w:t>/items</w:t>
+                <w:highlight w:val="yellow"/>
+                <w:lang w:val="en-US"/>
+              </w:rPr>
+            </w:pPr>
+            <w:r>
+              <w:rPr>
+                <w:highlight w:val="yellow"/>
+                <w:lang w:val="en-US"/>
+              </w:rPr>
+              <w:t>/api/items</w:t>
             </w:r>
           </w:p>
         </w:tc>
@@ -1417,11 +1088,13 @@
           <w:p>
             <w:pPr>
               <w:rPr>
-                <w:lang w:val="en-US"/>
-              </w:rPr>
-            </w:pPr>
-            <w:r>
-              <w:rPr>
+                <w:highlight w:val="yellow"/>
+                <w:lang w:val="en-US"/>
+              </w:rPr>
+            </w:pPr>
+            <w:r>
+              <w:rPr>
+                <w:highlight w:val="yellow"/>
                 <w:lang w:val="en-US"/>
               </w:rPr>
               <w:t>Adds an item</w:t>
@@ -1462,38 +1135,8 @@
               <w:rPr>
                 <w:lang w:val="en-US"/>
               </w:rPr>
-              <w:t>/</w:t>
-            </w:r>
-            <w:proofErr w:type="spellStart"/>
-            <w:r>
-              <w:rPr>
-                <w:lang w:val="en-US"/>
-              </w:rPr>
-              <w:t>api</w:t>
-            </w:r>
-            <w:proofErr w:type="spellEnd"/>
-            <w:r>
-              <w:rPr>
-                <w:lang w:val="en-US"/>
-              </w:rPr>
-              <w:t>/items</w:t>
-            </w:r>
-            <w:proofErr w:type="gramStart"/>
-            <w:r>
-              <w:rPr>
-                <w:lang w:val="en-US"/>
-              </w:rPr>
-              <w:t>/:</w:t>
-            </w:r>
-            <w:proofErr w:type="spellStart"/>
-            <w:r>
-              <w:rPr>
-                <w:lang w:val="en-US"/>
-              </w:rPr>
-              <w:t>itemId</w:t>
-            </w:r>
-            <w:proofErr w:type="spellEnd"/>
-            <w:proofErr w:type="gramEnd"/>
+              <w:t>/api/items/:itemId</w:t>
+            </w:r>
           </w:p>
         </w:tc>
         <w:tc>
@@ -1523,6 +1166,12 @@
           <w:lang w:val="en-US"/>
         </w:rPr>
       </w:pPr>
+      <w:r>
+        <w:rPr>
+          <w:lang w:val="en-US"/>
+        </w:rPr>
+        <w:t>Get /api/users ---gets all users</w:t>
+      </w:r>
     </w:p>
     <w:p>
       <w:pPr>
@@ -1581,21 +1230,8 @@
         <w:t>The product types never purchased,</w:t>
       </w:r>
       <w:r>
-        <w:t xml:space="preserve"> -- feels useless </w:t>
-      </w:r>
-      <w:proofErr w:type="spellStart"/>
-      <w:r>
-        <w:t>aisha’s</w:t>
-      </w:r>
-      <w:proofErr w:type="spellEnd"/>
-      <w:r>
-        <w:t xml:space="preserve"> </w:t>
-      </w:r>
-      <w:proofErr w:type="gramStart"/>
-      <w:r>
-        <w:t>opinion</w:t>
-      </w:r>
-      <w:proofErr w:type="gramEnd"/>
+        <w:t xml:space="preserve"> -- feels useless aisha’s opinion</w:t>
+      </w:r>
     </w:p>
     <w:p>
       <w:pPr>
@@ -1624,13 +1260,8 @@
         <w:t>–</w:t>
       </w:r>
       <w:r>
-        <w:t xml:space="preserve"> </w:t>
-      </w:r>
-      <w:proofErr w:type="gramStart"/>
-      <w:r>
-        <w:t>complicated</w:t>
-      </w:r>
-      <w:proofErr w:type="gramEnd"/>
+        <w:t xml:space="preserve"> complicated</w:t>
+      </w:r>
     </w:p>
     <w:p>
       <w:pPr>
@@ -1681,7 +1312,7 @@
 </file>
 
 <file path=word/numbering.xml><?xml version="1.0" encoding="utf-8"?>
-<w:numbering xmlns:wpc="http://schemas.microsoft.com/office/word/2010/wordprocessingCanvas" xmlns:cx="http://schemas.microsoft.com/office/drawing/2014/chartex" xmlns:cx1="http://schemas.microsoft.com/office/drawing/2015/9/8/chartex" xmlns:cx2="http://schemas.microsoft.com/office/drawing/2015/10/21/chartex" xmlns:cx3="http://schemas.microsoft.com/office/drawing/2016/5/9/chartex" xmlns:cx4="http://schemas.microsoft.com/office/drawing/2016/5/10/chartex" xmlns:cx5="http://schemas.microsoft.com/office/drawing/2016/5/11/chartex" xmlns:cx6="http://schemas.microsoft.com/office/drawing/2016/5/12/chartex" xmlns:cx7="http://schemas.microsoft.com/office/drawing/2016/5/13/chartex" xmlns:cx8="http://schemas.microsoft.com/office/drawing/2016/5/14/chartex" xmlns:mc="http://schemas.openxmlformats.org/markup-compatibility/2006" xmlns:aink="http://schemas.microsoft.com/office/drawing/2016/ink" xmlns:am3d="http://schemas.microsoft.com/office/drawing/2017/model3d" xmlns:o="urn:schemas-microsoft-com:office:office" xmlns:oel="http://schemas.microsoft.com/office/2019/extlst" xmlns:r="http://schemas.openxmlformats.org/officeDocument/2006/relationships" xmlns:m="http://schemas.openxmlformats.org/officeDocument/2006/math" xmlns:v="urn:schemas-microsoft-com:vml" xmlns:wp14="http://schemas.microsoft.com/office/word/2010/wordprocessingDrawing" xmlns:wp="http://schemas.openxmlformats.org/drawingml/2006/wordprocessingDrawing" xmlns:w10="urn:schemas-microsoft-com:office:word" xmlns:w="http://schemas.openxmlformats.org/wordprocessingml/2006/main" xmlns:w14="http://schemas.microsoft.com/office/word/2010/wordml" xmlns:w15="http://schemas.microsoft.com/office/word/2012/wordml" xmlns:w16cex="http://schemas.microsoft.com/office/word/2018/wordml/cex" xmlns:w16cid="http://schemas.microsoft.com/office/word/2016/wordml/cid" xmlns:w16="http://schemas.microsoft.com/office/word/2018/wordml" xmlns:w16sdtdh="http://schemas.microsoft.com/office/word/2020/wordml/sdtdatahash" xmlns:w16se="http://schemas.microsoft.com/office/word/2015/wordml/symex" xmlns:wpg="http://schemas.microsoft.com/office/word/2010/wordprocessingGroup" xmlns:wpi="http://schemas.microsoft.com/office/word/2010/wordprocessingInk" xmlns:wne="http://schemas.microsoft.com/office/word/2006/wordml" xmlns:wps="http://schemas.microsoft.com/office/word/2010/wordprocessingShape" mc:Ignorable="w14 w15 w16se w16cid w16 w16cex w16sdtdh wp14">
+<w:numbering xmlns:wpc="http://schemas.microsoft.com/office/word/2010/wordprocessingCanvas" xmlns:cx="http://schemas.microsoft.com/office/drawing/2014/chartex" xmlns:cx1="http://schemas.microsoft.com/office/drawing/2015/9/8/chartex" xmlns:cx2="http://schemas.microsoft.com/office/drawing/2015/10/21/chartex" xmlns:cx3="http://schemas.microsoft.com/office/drawing/2016/5/9/chartex" xmlns:cx4="http://schemas.microsoft.com/office/drawing/2016/5/10/chartex" xmlns:cx5="http://schemas.microsoft.com/office/drawing/2016/5/11/chartex" xmlns:cx6="http://schemas.microsoft.com/office/drawing/2016/5/12/chartex" xmlns:cx7="http://schemas.microsoft.com/office/drawing/2016/5/13/chartex" xmlns:cx8="http://schemas.microsoft.com/office/drawing/2016/5/14/chartex" xmlns:mc="http://schemas.openxmlformats.org/markup-compatibility/2006" xmlns:aink="http://schemas.microsoft.com/office/drawing/2016/ink" xmlns:am3d="http://schemas.microsoft.com/office/drawing/2017/model3d" xmlns:o="urn:schemas-microsoft-com:office:office" xmlns:oel="http://schemas.microsoft.com/office/2019/extlst" xmlns:r="http://schemas.openxmlformats.org/officeDocument/2006/relationships" xmlns:m="http://schemas.openxmlformats.org/officeDocument/2006/math" xmlns:v="urn:schemas-microsoft-com:vml" xmlns:wp14="http://schemas.microsoft.com/office/word/2010/wordprocessingDrawing" xmlns:wp="http://schemas.openxmlformats.org/drawingml/2006/wordprocessingDrawing" xmlns:w10="urn:schemas-microsoft-com:office:word" xmlns:w="http://schemas.openxmlformats.org/wordprocessingml/2006/main" xmlns:w14="http://schemas.microsoft.com/office/word/2010/wordml" xmlns:w15="http://schemas.microsoft.com/office/word/2012/wordml" xmlns:w16cex="http://schemas.microsoft.com/office/word/2018/wordml/cex" xmlns:w16cid="http://schemas.microsoft.com/office/word/2016/wordml/cid" xmlns:w16="http://schemas.microsoft.com/office/word/2018/wordml" xmlns:w16du="http://schemas.microsoft.com/office/word/2023/wordml/word16du" xmlns:w16sdtdh="http://schemas.microsoft.com/office/word/2020/wordml/sdtdatahash" xmlns:w16se="http://schemas.microsoft.com/office/word/2015/wordml/symex" xmlns:wpg="http://schemas.microsoft.com/office/word/2010/wordprocessingGroup" xmlns:wpi="http://schemas.microsoft.com/office/word/2010/wordprocessingInk" xmlns:wne="http://schemas.microsoft.com/office/word/2006/wordml" xmlns:wps="http://schemas.microsoft.com/office/word/2010/wordprocessingShape" mc:Ignorable="w14 w15 w16se w16cid w16 w16cex w16sdtdh w16du wp14">
   <w:abstractNum w:abstractNumId="0" w15:restartNumberingAfterBreak="0">
     <w:nsid w:val="1554796C"/>
     <w:multiLevelType w:val="hybridMultilevel"/>
@@ -2146,7 +1777,7 @@
 </file>
 
 <file path=word/styles.xml><?xml version="1.0" encoding="utf-8"?>
-<w:styles xmlns:mc="http://schemas.openxmlformats.org/markup-compatibility/2006" xmlns:r="http://schemas.openxmlformats.org/officeDocument/2006/relationships" xmlns:w="http://schemas.openxmlformats.org/wordprocessingml/2006/main" xmlns:w14="http://schemas.microsoft.com/office/word/2010/wordml" xmlns:w15="http://schemas.microsoft.com/office/word/2012/wordml" xmlns:w16cex="http://schemas.microsoft.com/office/word/2018/wordml/cex" xmlns:w16cid="http://schemas.microsoft.com/office/word/2016/wordml/cid" xmlns:w16="http://schemas.microsoft.com/office/word/2018/wordml" xmlns:w16sdtdh="http://schemas.microsoft.com/office/word/2020/wordml/sdtdatahash" xmlns:w16se="http://schemas.microsoft.com/office/word/2015/wordml/symex" mc:Ignorable="w14 w15 w16se w16cid w16 w16cex w16sdtdh">
+<w:styles xmlns:mc="http://schemas.openxmlformats.org/markup-compatibility/2006" xmlns:r="http://schemas.openxmlformats.org/officeDocument/2006/relationships" xmlns:w="http://schemas.openxmlformats.org/wordprocessingml/2006/main" xmlns:w14="http://schemas.microsoft.com/office/word/2010/wordml" xmlns:w15="http://schemas.microsoft.com/office/word/2012/wordml" xmlns:w16cex="http://schemas.microsoft.com/office/word/2018/wordml/cex" xmlns:w16cid="http://schemas.microsoft.com/office/word/2016/wordml/cid" xmlns:w16="http://schemas.microsoft.com/office/word/2018/wordml" xmlns:w16du="http://schemas.microsoft.com/office/word/2023/wordml/word16du" xmlns:w16sdtdh="http://schemas.microsoft.com/office/word/2020/wordml/sdtdatahash" xmlns:w16se="http://schemas.microsoft.com/office/word/2015/wordml/symex" mc:Ignorable="w14 w15 w16se w16cid w16 w16cex w16sdtdh w16du">
   <w:docDefaults>
     <w:rPrDefault>
       <w:rPr>

</xml_diff>

<commit_message>
changed the cities into countries
</commit_message>
<xml_diff>
--- a/Phase 2/brainstorming.docx
+++ b/Phase 2/brainstorming.docx
@@ -51,12 +51,14 @@
           <w:lang w:val="en-US"/>
         </w:rPr>
       </w:pPr>
+      <w:proofErr w:type="spellStart"/>
       <w:r>
         <w:rPr>
           <w:lang w:val="en-US"/>
         </w:rPr>
         <w:t>loadData</w:t>
       </w:r>
+      <w:proofErr w:type="spellEnd"/>
       <w:r>
         <w:rPr>
           <w:lang w:val="en-US"/>
@@ -75,12 +77,14 @@
           <w:lang w:val="en-US"/>
         </w:rPr>
       </w:pPr>
+      <w:proofErr w:type="spellStart"/>
       <w:r>
         <w:rPr>
           <w:lang w:val="en-US"/>
         </w:rPr>
         <w:t>saveData</w:t>
       </w:r>
+      <w:proofErr w:type="spellEnd"/>
       <w:r>
         <w:rPr>
           <w:lang w:val="en-US"/>
@@ -99,11 +103,19 @@
           <w:lang w:val="en-US"/>
         </w:rPr>
       </w:pPr>
-      <w:r>
-        <w:rPr>
-          <w:lang w:val="en-US"/>
-        </w:rPr>
-        <w:t>getUser(username, password)</w:t>
+      <w:proofErr w:type="spellStart"/>
+      <w:r>
+        <w:rPr>
+          <w:lang w:val="en-US"/>
+        </w:rPr>
+        <w:t>getUser</w:t>
+      </w:r>
+      <w:proofErr w:type="spellEnd"/>
+      <w:r>
+        <w:rPr>
+          <w:lang w:val="en-US"/>
+        </w:rPr>
+        <w:t>(username, password)</w:t>
       </w:r>
     </w:p>
     <w:p>
@@ -117,11 +129,19 @@
           <w:lang w:val="en-US"/>
         </w:rPr>
       </w:pPr>
-      <w:r>
-        <w:rPr>
-          <w:lang w:val="en-US"/>
-        </w:rPr>
-        <w:t xml:space="preserve">getItems(category) – all, </w:t>
+      <w:proofErr w:type="spellStart"/>
+      <w:r>
+        <w:rPr>
+          <w:lang w:val="en-US"/>
+        </w:rPr>
+        <w:t>getItems</w:t>
+      </w:r>
+      <w:proofErr w:type="spellEnd"/>
+      <w:r>
+        <w:rPr>
+          <w:lang w:val="en-US"/>
+        </w:rPr>
+        <w:t xml:space="preserve">(category) – all, </w:t>
       </w:r>
       <w:r>
         <w:rPr>
@@ -148,11 +168,19 @@
           <w:lang w:val="en-US"/>
         </w:rPr>
       </w:pPr>
-      <w:r>
-        <w:rPr>
-          <w:lang w:val="en-US"/>
-        </w:rPr>
-        <w:t>getSearchItems(search)</w:t>
+      <w:proofErr w:type="spellStart"/>
+      <w:r>
+        <w:rPr>
+          <w:lang w:val="en-US"/>
+        </w:rPr>
+        <w:t>getSearchItems</w:t>
+      </w:r>
+      <w:proofErr w:type="spellEnd"/>
+      <w:r>
+        <w:rPr>
+          <w:lang w:val="en-US"/>
+        </w:rPr>
+        <w:t>(search)</w:t>
       </w:r>
     </w:p>
     <w:p>
@@ -166,11 +194,19 @@
           <w:lang w:val="en-US"/>
         </w:rPr>
       </w:pPr>
-      <w:r>
-        <w:rPr>
-          <w:lang w:val="en-US"/>
-        </w:rPr>
-        <w:t>addPurchase(user, item)</w:t>
+      <w:proofErr w:type="spellStart"/>
+      <w:r>
+        <w:rPr>
+          <w:lang w:val="en-US"/>
+        </w:rPr>
+        <w:t>addPurchase</w:t>
+      </w:r>
+      <w:proofErr w:type="spellEnd"/>
+      <w:r>
+        <w:rPr>
+          <w:lang w:val="en-US"/>
+        </w:rPr>
+        <w:t>(user, item)</w:t>
       </w:r>
     </w:p>
     <w:p>
@@ -184,11 +220,19 @@
           <w:lang w:val="en-US"/>
         </w:rPr>
       </w:pPr>
-      <w:r>
-        <w:rPr>
-          <w:lang w:val="en-US"/>
-        </w:rPr>
-        <w:t>addItem(item)</w:t>
+      <w:proofErr w:type="spellStart"/>
+      <w:r>
+        <w:rPr>
+          <w:lang w:val="en-US"/>
+        </w:rPr>
+        <w:t>addItem</w:t>
+      </w:r>
+      <w:proofErr w:type="spellEnd"/>
+      <w:r>
+        <w:rPr>
+          <w:lang w:val="en-US"/>
+        </w:rPr>
+        <w:t>(item)</w:t>
       </w:r>
     </w:p>
     <w:p>
@@ -202,11 +246,19 @@
           <w:lang w:val="en-US"/>
         </w:rPr>
       </w:pPr>
-      <w:r>
-        <w:rPr>
-          <w:lang w:val="en-US"/>
-        </w:rPr>
-        <w:t>updateItem(item)</w:t>
+      <w:proofErr w:type="spellStart"/>
+      <w:r>
+        <w:rPr>
+          <w:lang w:val="en-US"/>
+        </w:rPr>
+        <w:t>updateItem</w:t>
+      </w:r>
+      <w:proofErr w:type="spellEnd"/>
+      <w:r>
+        <w:rPr>
+          <w:lang w:val="en-US"/>
+        </w:rPr>
+        <w:t>(item)</w:t>
       </w:r>
     </w:p>
     <w:p>
@@ -220,11 +272,33 @@
           <w:lang w:val="en-US"/>
         </w:rPr>
       </w:pPr>
-      <w:r>
-        <w:rPr>
-          <w:lang w:val="en-US"/>
-        </w:rPr>
-        <w:t>updateShippingAddress(user, shippingAddress)</w:t>
+      <w:proofErr w:type="spellStart"/>
+      <w:r>
+        <w:rPr>
+          <w:lang w:val="en-US"/>
+        </w:rPr>
+        <w:t>updateShippingAddress</w:t>
+      </w:r>
+      <w:proofErr w:type="spellEnd"/>
+      <w:r>
+        <w:rPr>
+          <w:lang w:val="en-US"/>
+        </w:rPr>
+        <w:t xml:space="preserve">(user, </w:t>
+      </w:r>
+      <w:proofErr w:type="spellStart"/>
+      <w:r>
+        <w:rPr>
+          <w:lang w:val="en-US"/>
+        </w:rPr>
+        <w:t>shippingAddress</w:t>
+      </w:r>
+      <w:proofErr w:type="spellEnd"/>
+      <w:r>
+        <w:rPr>
+          <w:lang w:val="en-US"/>
+        </w:rPr>
+        <w:t>)</w:t>
       </w:r>
     </w:p>
     <w:p>
@@ -238,11 +312,19 @@
           <w:lang w:val="en-US"/>
         </w:rPr>
       </w:pPr>
-      <w:r>
-        <w:rPr>
-          <w:lang w:val="en-US"/>
-        </w:rPr>
-        <w:t>getPurchaseHistory(user)</w:t>
+      <w:proofErr w:type="spellStart"/>
+      <w:r>
+        <w:rPr>
+          <w:lang w:val="en-US"/>
+        </w:rPr>
+        <w:t>getPurchaseHistory</w:t>
+      </w:r>
+      <w:proofErr w:type="spellEnd"/>
+      <w:r>
+        <w:rPr>
+          <w:lang w:val="en-US"/>
+        </w:rPr>
+        <w:t>(user)</w:t>
       </w:r>
     </w:p>
     <w:p>
@@ -256,11 +338,19 @@
           <w:lang w:val="en-US"/>
         </w:rPr>
       </w:pPr>
-      <w:r>
-        <w:rPr>
-          <w:lang w:val="en-US"/>
-        </w:rPr>
-        <w:t>getSaleHistory(user)</w:t>
+      <w:proofErr w:type="spellStart"/>
+      <w:r>
+        <w:rPr>
+          <w:lang w:val="en-US"/>
+        </w:rPr>
+        <w:t>getSaleHistory</w:t>
+      </w:r>
+      <w:proofErr w:type="spellEnd"/>
+      <w:r>
+        <w:rPr>
+          <w:lang w:val="en-US"/>
+        </w:rPr>
+        <w:t>(user)</w:t>
       </w:r>
     </w:p>
     <w:p>
@@ -374,8 +464,17 @@
                 <w:highlight w:val="yellow"/>
                 <w:lang w:val="en-US"/>
               </w:rPr>
-              <w:t>/api</w:t>
-            </w:r>
+              <w:t>/</w:t>
+            </w:r>
+            <w:proofErr w:type="spellStart"/>
+            <w:r>
+              <w:rPr>
+                <w:highlight w:val="yellow"/>
+                <w:lang w:val="en-US"/>
+              </w:rPr>
+              <w:t>api</w:t>
+            </w:r>
+            <w:proofErr w:type="spellEnd"/>
             <w:r>
               <w:rPr>
                 <w:highlight w:val="yellow"/>
@@ -439,14 +538,39 @@
                 <w:highlight w:val="yellow"/>
                 <w:lang w:val="en-US"/>
               </w:rPr>
-              <w:t>/api</w:t>
-            </w:r>
-            <w:r>
-              <w:rPr>
-                <w:highlight w:val="yellow"/>
-                <w:lang w:val="en-US"/>
-              </w:rPr>
-              <w:t>/items?category=</w:t>
+              <w:t>/</w:t>
+            </w:r>
+            <w:proofErr w:type="spellStart"/>
+            <w:r>
+              <w:rPr>
+                <w:highlight w:val="yellow"/>
+                <w:lang w:val="en-US"/>
+              </w:rPr>
+              <w:t>api</w:t>
+            </w:r>
+            <w:proofErr w:type="spellEnd"/>
+            <w:r>
+              <w:rPr>
+                <w:highlight w:val="yellow"/>
+                <w:lang w:val="en-US"/>
+              </w:rPr>
+              <w:t>/</w:t>
+            </w:r>
+            <w:proofErr w:type="spellStart"/>
+            <w:r>
+              <w:rPr>
+                <w:highlight w:val="yellow"/>
+                <w:lang w:val="en-US"/>
+              </w:rPr>
+              <w:t>items?category</w:t>
+            </w:r>
+            <w:proofErr w:type="spellEnd"/>
+            <w:r>
+              <w:rPr>
+                <w:highlight w:val="yellow"/>
+                <w:lang w:val="en-US"/>
+              </w:rPr>
+              <w:t>=</w:t>
             </w:r>
           </w:p>
         </w:tc>
@@ -502,8 +626,16 @@
               <w:rPr>
                 <w:lang w:val="en-US"/>
               </w:rPr>
-              <w:t>/api</w:t>
-            </w:r>
+              <w:t>/</w:t>
+            </w:r>
+            <w:proofErr w:type="spellStart"/>
+            <w:r>
+              <w:rPr>
+                <w:lang w:val="en-US"/>
+              </w:rPr>
+              <w:t>api</w:t>
+            </w:r>
+            <w:proofErr w:type="spellEnd"/>
             <w:r>
               <w:rPr>
                 <w:lang w:val="en-US"/>
@@ -566,15 +698,33 @@
                 <w:highlight w:val="yellow"/>
                 <w:lang w:val="en-US"/>
               </w:rPr>
-              <w:t>/api</w:t>
-            </w:r>
-            <w:r>
-              <w:rPr>
-                <w:highlight w:val="yellow"/>
-                <w:lang w:val="en-US"/>
-              </w:rPr>
-              <w:t>/items/:itemId</w:t>
-            </w:r>
+              <w:t>/</w:t>
+            </w:r>
+            <w:proofErr w:type="spellStart"/>
+            <w:r>
+              <w:rPr>
+                <w:highlight w:val="yellow"/>
+                <w:lang w:val="en-US"/>
+              </w:rPr>
+              <w:t>api</w:t>
+            </w:r>
+            <w:proofErr w:type="spellEnd"/>
+            <w:r>
+              <w:rPr>
+                <w:highlight w:val="yellow"/>
+                <w:lang w:val="en-US"/>
+              </w:rPr>
+              <w:t>/items/:</w:t>
+            </w:r>
+            <w:proofErr w:type="spellStart"/>
+            <w:r>
+              <w:rPr>
+                <w:highlight w:val="yellow"/>
+                <w:lang w:val="en-US"/>
+              </w:rPr>
+              <w:t>itemId</w:t>
+            </w:r>
+            <w:proofErr w:type="spellEnd"/>
           </w:p>
         </w:tc>
         <w:tc>
@@ -631,14 +781,39 @@
                 <w:highlight w:val="yellow"/>
                 <w:lang w:val="en-US"/>
               </w:rPr>
-              <w:t>/api</w:t>
-            </w:r>
-            <w:r>
-              <w:rPr>
-                <w:highlight w:val="yellow"/>
-                <w:lang w:val="en-US"/>
-              </w:rPr>
-              <w:t>/items?searchValue=</w:t>
+              <w:t>/</w:t>
+            </w:r>
+            <w:proofErr w:type="spellStart"/>
+            <w:r>
+              <w:rPr>
+                <w:highlight w:val="yellow"/>
+                <w:lang w:val="en-US"/>
+              </w:rPr>
+              <w:t>api</w:t>
+            </w:r>
+            <w:proofErr w:type="spellEnd"/>
+            <w:r>
+              <w:rPr>
+                <w:highlight w:val="yellow"/>
+                <w:lang w:val="en-US"/>
+              </w:rPr>
+              <w:t>/</w:t>
+            </w:r>
+            <w:proofErr w:type="spellStart"/>
+            <w:r>
+              <w:rPr>
+                <w:highlight w:val="yellow"/>
+                <w:lang w:val="en-US"/>
+              </w:rPr>
+              <w:t>items?searchValue</w:t>
+            </w:r>
+            <w:proofErr w:type="spellEnd"/>
+            <w:r>
+              <w:rPr>
+                <w:highlight w:val="yellow"/>
+                <w:lang w:val="en-US"/>
+              </w:rPr>
+              <w:t>=</w:t>
             </w:r>
           </w:p>
         </w:tc>
@@ -696,14 +871,39 @@
                 <w:highlight w:val="cyan"/>
                 <w:lang w:val="en-US"/>
               </w:rPr>
-              <w:t>/api</w:t>
-            </w:r>
+              <w:t>/</w:t>
+            </w:r>
+            <w:proofErr w:type="spellStart"/>
             <w:r>
               <w:rPr>
                 <w:highlight w:val="cyan"/>
                 <w:lang w:val="en-US"/>
               </w:rPr>
-              <w:t>/:userId/history</w:t>
+              <w:t>api</w:t>
+            </w:r>
+            <w:proofErr w:type="spellEnd"/>
+            <w:r>
+              <w:rPr>
+                <w:highlight w:val="cyan"/>
+                <w:lang w:val="en-US"/>
+              </w:rPr>
+              <w:t>/:</w:t>
+            </w:r>
+            <w:proofErr w:type="spellStart"/>
+            <w:r>
+              <w:rPr>
+                <w:highlight w:val="cyan"/>
+                <w:lang w:val="en-US"/>
+              </w:rPr>
+              <w:t>userId</w:t>
+            </w:r>
+            <w:proofErr w:type="spellEnd"/>
+            <w:r>
+              <w:rPr>
+                <w:highlight w:val="cyan"/>
+                <w:lang w:val="en-US"/>
+              </w:rPr>
+              <w:t>/history</w:t>
             </w:r>
           </w:p>
         </w:tc>
@@ -763,14 +963,39 @@
                 <w:highlight w:val="yellow"/>
                 <w:lang w:val="en-US"/>
               </w:rPr>
-              <w:t>/api</w:t>
-            </w:r>
-            <w:r>
-              <w:rPr>
-                <w:highlight w:val="yellow"/>
-                <w:lang w:val="en-US"/>
-              </w:rPr>
-              <w:t>/:userId/items</w:t>
+              <w:t>/</w:t>
+            </w:r>
+            <w:proofErr w:type="spellStart"/>
+            <w:r>
+              <w:rPr>
+                <w:highlight w:val="yellow"/>
+                <w:lang w:val="en-US"/>
+              </w:rPr>
+              <w:t>api</w:t>
+            </w:r>
+            <w:proofErr w:type="spellEnd"/>
+            <w:r>
+              <w:rPr>
+                <w:highlight w:val="yellow"/>
+                <w:lang w:val="en-US"/>
+              </w:rPr>
+              <w:t>/:</w:t>
+            </w:r>
+            <w:proofErr w:type="spellStart"/>
+            <w:r>
+              <w:rPr>
+                <w:highlight w:val="yellow"/>
+                <w:lang w:val="en-US"/>
+              </w:rPr>
+              <w:t>userId</w:t>
+            </w:r>
+            <w:proofErr w:type="spellEnd"/>
+            <w:r>
+              <w:rPr>
+                <w:highlight w:val="yellow"/>
+                <w:lang w:val="en-US"/>
+              </w:rPr>
+              <w:t>/items</w:t>
             </w:r>
           </w:p>
         </w:tc>
@@ -833,8 +1058,49 @@
                 <w:highlight w:val="yellow"/>
                 <w:lang w:val="en-US"/>
               </w:rPr>
-              <w:t>/api/:userId/items?available</w:t>
-            </w:r>
+              <w:t>/</w:t>
+            </w:r>
+            <w:proofErr w:type="spellStart"/>
+            <w:r>
+              <w:rPr>
+                <w:highlight w:val="yellow"/>
+                <w:lang w:val="en-US"/>
+              </w:rPr>
+              <w:t>api</w:t>
+            </w:r>
+            <w:proofErr w:type="spellEnd"/>
+            <w:r>
+              <w:rPr>
+                <w:highlight w:val="yellow"/>
+                <w:lang w:val="en-US"/>
+              </w:rPr>
+              <w:t>/:</w:t>
+            </w:r>
+            <w:proofErr w:type="spellStart"/>
+            <w:r>
+              <w:rPr>
+                <w:highlight w:val="yellow"/>
+                <w:lang w:val="en-US"/>
+              </w:rPr>
+              <w:t>userId</w:t>
+            </w:r>
+            <w:proofErr w:type="spellEnd"/>
+            <w:r>
+              <w:rPr>
+                <w:highlight w:val="yellow"/>
+                <w:lang w:val="en-US"/>
+              </w:rPr>
+              <w:t>/</w:t>
+            </w:r>
+            <w:proofErr w:type="spellStart"/>
+            <w:r>
+              <w:rPr>
+                <w:highlight w:val="yellow"/>
+                <w:lang w:val="en-US"/>
+              </w:rPr>
+              <w:t>items?available</w:t>
+            </w:r>
+            <w:proofErr w:type="spellEnd"/>
             <w:r>
               <w:rPr>
                 <w:lang w:val="en-US"/>
@@ -897,8 +1163,33 @@
                 <w:highlight w:val="yellow"/>
                 <w:lang w:val="en-US"/>
               </w:rPr>
-              <w:t>/api/:userId</w:t>
-            </w:r>
+              <w:t>/</w:t>
+            </w:r>
+            <w:proofErr w:type="spellStart"/>
+            <w:r>
+              <w:rPr>
+                <w:highlight w:val="yellow"/>
+                <w:lang w:val="en-US"/>
+              </w:rPr>
+              <w:t>api</w:t>
+            </w:r>
+            <w:proofErr w:type="spellEnd"/>
+            <w:r>
+              <w:rPr>
+                <w:highlight w:val="yellow"/>
+                <w:lang w:val="en-US"/>
+              </w:rPr>
+              <w:t>/:</w:t>
+            </w:r>
+            <w:proofErr w:type="spellStart"/>
+            <w:r>
+              <w:rPr>
+                <w:highlight w:val="yellow"/>
+                <w:lang w:val="en-US"/>
+              </w:rPr>
+              <w:t>userId</w:t>
+            </w:r>
+            <w:proofErr w:type="spellEnd"/>
           </w:p>
         </w:tc>
         <w:tc>
@@ -957,7 +1248,23 @@
                 <w:highlight w:val="yellow"/>
                 <w:lang w:val="en-US"/>
               </w:rPr>
-              <w:t>/api/purchases</w:t>
+              <w:t>/</w:t>
+            </w:r>
+            <w:proofErr w:type="spellStart"/>
+            <w:r>
+              <w:rPr>
+                <w:highlight w:val="yellow"/>
+                <w:lang w:val="en-US"/>
+              </w:rPr>
+              <w:t>api</w:t>
+            </w:r>
+            <w:proofErr w:type="spellEnd"/>
+            <w:r>
+              <w:rPr>
+                <w:highlight w:val="yellow"/>
+                <w:lang w:val="en-US"/>
+              </w:rPr>
+              <w:t>/purchases</w:t>
             </w:r>
           </w:p>
         </w:tc>
@@ -1017,8 +1324,33 @@
                 <w:highlight w:val="yellow"/>
                 <w:lang w:val="en-US"/>
               </w:rPr>
-              <w:t>/api/:userId</w:t>
-            </w:r>
+              <w:t>/</w:t>
+            </w:r>
+            <w:proofErr w:type="spellStart"/>
+            <w:r>
+              <w:rPr>
+                <w:highlight w:val="yellow"/>
+                <w:lang w:val="en-US"/>
+              </w:rPr>
+              <w:t>api</w:t>
+            </w:r>
+            <w:proofErr w:type="spellEnd"/>
+            <w:r>
+              <w:rPr>
+                <w:highlight w:val="yellow"/>
+                <w:lang w:val="en-US"/>
+              </w:rPr>
+              <w:t>/:</w:t>
+            </w:r>
+            <w:proofErr w:type="spellStart"/>
+            <w:r>
+              <w:rPr>
+                <w:highlight w:val="yellow"/>
+                <w:lang w:val="en-US"/>
+              </w:rPr>
+              <w:t>userId</w:t>
+            </w:r>
+            <w:proofErr w:type="spellEnd"/>
           </w:p>
         </w:tc>
         <w:tc>
@@ -1077,7 +1409,23 @@
                 <w:highlight w:val="yellow"/>
                 <w:lang w:val="en-US"/>
               </w:rPr>
-              <w:t>/api/items</w:t>
+              <w:t>/</w:t>
+            </w:r>
+            <w:proofErr w:type="spellStart"/>
+            <w:r>
+              <w:rPr>
+                <w:highlight w:val="yellow"/>
+                <w:lang w:val="en-US"/>
+              </w:rPr>
+              <w:t>api</w:t>
+            </w:r>
+            <w:proofErr w:type="spellEnd"/>
+            <w:r>
+              <w:rPr>
+                <w:highlight w:val="yellow"/>
+                <w:lang w:val="en-US"/>
+              </w:rPr>
+              <w:t>/items</w:t>
             </w:r>
           </w:p>
         </w:tc>
@@ -1135,8 +1483,30 @@
               <w:rPr>
                 <w:lang w:val="en-US"/>
               </w:rPr>
-              <w:t>/api/items/:itemId</w:t>
-            </w:r>
+              <w:t>/</w:t>
+            </w:r>
+            <w:proofErr w:type="spellStart"/>
+            <w:r>
+              <w:rPr>
+                <w:lang w:val="en-US"/>
+              </w:rPr>
+              <w:t>api</w:t>
+            </w:r>
+            <w:proofErr w:type="spellEnd"/>
+            <w:r>
+              <w:rPr>
+                <w:lang w:val="en-US"/>
+              </w:rPr>
+              <w:t>/items/:</w:t>
+            </w:r>
+            <w:proofErr w:type="spellStart"/>
+            <w:r>
+              <w:rPr>
+                <w:lang w:val="en-US"/>
+              </w:rPr>
+              <w:t>itemId</w:t>
+            </w:r>
+            <w:proofErr w:type="spellEnd"/>
           </w:p>
         </w:tc>
         <w:tc>
@@ -1170,7 +1540,21 @@
         <w:rPr>
           <w:lang w:val="en-US"/>
         </w:rPr>
-        <w:t>Get /api/users ---gets all users</w:t>
+        <w:t>Get /</w:t>
+      </w:r>
+      <w:proofErr w:type="spellStart"/>
+      <w:r>
+        <w:rPr>
+          <w:lang w:val="en-US"/>
+        </w:rPr>
+        <w:t>api</w:t>
+      </w:r>
+      <w:proofErr w:type="spellEnd"/>
+      <w:r>
+        <w:rPr>
+          <w:lang w:val="en-US"/>
+        </w:rPr>
+        <w:t>/users ---gets all users</w:t>
       </w:r>
     </w:p>
     <w:p>
@@ -1217,6 +1601,18 @@
       <w:r>
         <w:t xml:space="preserve">The most 3 products bought over the last 6 months, </w:t>
       </w:r>
+      <w:r>
+        <w:t>(</w:t>
+      </w:r>
+      <w:r>
+        <w:rPr>
+          <w:highlight w:val="yellow"/>
+        </w:rPr>
+        <w:t>maria</w:t>
+      </w:r>
+      <w:r>
+        <w:t>)</w:t>
+      </w:r>
     </w:p>
     <w:p>
       <w:pPr>
@@ -1230,7 +1626,15 @@
         <w:t>The product types never purchased,</w:t>
       </w:r>
       <w:r>
-        <w:t xml:space="preserve"> -- feels useless aisha’s opinion</w:t>
+        <w:t xml:space="preserve"> -- feels useless </w:t>
+      </w:r>
+      <w:proofErr w:type="spellStart"/>
+      <w:r>
+        <w:t>aisha’s</w:t>
+      </w:r>
+      <w:proofErr w:type="spellEnd"/>
+      <w:r>
+        <w:t xml:space="preserve"> opinion</w:t>
       </w:r>
     </w:p>
     <w:p>
@@ -1272,7 +1676,13 @@
         </w:numPr>
       </w:pPr>
       <w:r>
-        <w:t>Total Revenue per Product Category</w:t>
+        <w:t xml:space="preserve">Total </w:t>
+      </w:r>
+      <w:r>
+        <w:t xml:space="preserve">Annual </w:t>
+      </w:r>
+      <w:r>
+        <w:t>Revenue per Product Category</w:t>
       </w:r>
     </w:p>
     <w:p>
@@ -1285,6 +1695,18 @@
       </w:pPr>
       <w:r>
         <w:t>No. of purchases per Product Category</w:t>
+      </w:r>
+      <w:r>
+        <w:t xml:space="preserve"> (</w:t>
+      </w:r>
+      <w:r>
+        <w:rPr>
+          <w:highlight w:val="yellow"/>
+        </w:rPr>
+        <w:t>maria</w:t>
+      </w:r>
+      <w:r>
+        <w:t>)</w:t>
       </w:r>
     </w:p>
     <w:p>

</xml_diff>